<commit_message>
Add evaluation and feedback Update presentation
</commit_message>
<xml_diff>
--- a/PA1/14-PA1-Decuong.docx
+++ b/PA1/14-PA1-Decuong.docx
@@ -562,31 +562,15 @@
               <w:rPr>
                 <w:rFonts w:ascii="Tahoma" w:hAnsi="Tahoma" w:cs="Tahoma"/>
               </w:rPr>
-              <w:t>0169</w:t>
+              <w:t xml:space="preserve">0166 907 </w:t>
             </w:r>
+            <w:bookmarkStart w:id="0" w:name="_GoBack"/>
+            <w:bookmarkEnd w:id="0"/>
             <w:r>
               <w:rPr>
                 <w:rFonts w:ascii="Tahoma" w:hAnsi="Tahoma" w:cs="Tahoma"/>
               </w:rPr>
-              <w:t xml:space="preserve"> </w:t>
-            </w:r>
-            <w:r>
-              <w:rPr>
-                <w:rFonts w:ascii="Tahoma" w:hAnsi="Tahoma" w:cs="Tahoma"/>
-              </w:rPr>
-              <w:t>777</w:t>
-            </w:r>
-            <w:r>
-              <w:rPr>
-                <w:rFonts w:ascii="Tahoma" w:hAnsi="Tahoma" w:cs="Tahoma"/>
-              </w:rPr>
-              <w:t xml:space="preserve"> </w:t>
-            </w:r>
-            <w:r>
-              <w:rPr>
-                <w:rFonts w:ascii="Tahoma" w:hAnsi="Tahoma" w:cs="Tahoma"/>
-              </w:rPr>
-              <w:t>1714</w:t>
+              <w:t>0077</w:t>
             </w:r>
           </w:p>
         </w:tc>
@@ -793,11 +777,45 @@
           <w:sz w:val="24"/>
           <w:szCs w:val="24"/>
         </w:rPr>
-        <w:t>Nắm bắt được xu thế của mọi người, các trường dạy nghề nấu ăn xuất hiện ngày càng nhiều, nhưng công việc bận rộn, không phải ai cũng có đủ thời gian và điều kiện để theo học các khoá nấu ăn tại các trung tâm. Vậy làm cách nào để có thể cập nhật những món ăn đặc sắc, những công thức nấu ăn cũng như có thể rèn luyện kỹ năng nấu ăn mà không quá tốn kém thời gian? Câu trả lời đơn giản nhất là các bạn có thể tham gia các khoá học nấu ăn online, vừa có thể tiết kiệm được thời gian, chi phí, vừa có thể rèn luyện các kĩ năng nấu nướng và dễ dàng cập nhật các thông tin, cũng như xu hướng ẩm thực trên toàn thế giới.</w:t>
+        <w:t xml:space="preserve">Nắm bắt được xu thế của mọi người, các </w:t>
+      </w:r>
+      <w:r>
+        <w:rPr>
+          <w:rFonts w:ascii="Tahoma" w:hAnsi="Tahoma" w:cs="Tahoma"/>
+          <w:sz w:val="24"/>
+          <w:szCs w:val="24"/>
+        </w:rPr>
+        <w:t>trung tâm</w:t>
+      </w:r>
+      <w:r>
+        <w:rPr>
+          <w:rFonts w:ascii="Tahoma" w:hAnsi="Tahoma" w:cs="Tahoma"/>
+          <w:sz w:val="24"/>
+          <w:szCs w:val="24"/>
+        </w:rPr>
+        <w:t xml:space="preserve"> dạy nấu ăn xuất hiện ngày càng nhiều, nhưng công việc bận rộn, không phải ai cũng có đủ thời gian và điều kiện để theo học các khoá nấu ăn tại các trung tâm. Vậy làm cách nào để có thể cập nhật những món ăn đặc sắc, những công thức nấu ăn cũng như có thể rèn luyện kỹ năng nấu ăn mà không quá tốn kém thời gian? </w:t>
       </w:r>
     </w:p>
     <w:p>
       <w:pPr>
+        <w:spacing w:line="360" w:lineRule="auto"/>
+        <w:rPr>
+          <w:rFonts w:ascii="Tahoma" w:hAnsi="Tahoma" w:cs="Tahoma"/>
+          <w:sz w:val="24"/>
+          <w:szCs w:val="24"/>
+        </w:rPr>
+      </w:pPr>
+      <w:r>
+        <w:rPr>
+          <w:rFonts w:ascii="Tahoma" w:hAnsi="Tahoma" w:cs="Tahoma"/>
+          <w:sz w:val="24"/>
+          <w:szCs w:val="24"/>
+        </w:rPr>
+        <w:t>Câu trả lời đơn giản nhất là các bạn có thể tham gia các khoá học nấu ăn online, vừa có thể tiết kiệm được thời gian, chi phí, vừa có thể rèn luyện các kĩ năng nấu nướng và dễ dàng cập nhật các thông tin, cũng như xu hướng ẩm thực trên toàn thế giới.</w:t>
+      </w:r>
+    </w:p>
+    <w:p>
+      <w:pPr>
         <w:pStyle w:val="Heading1"/>
         <w:spacing w:line="360" w:lineRule="auto"/>
         <w:rPr>
@@ -827,7 +845,7 @@
           <w:sz w:val="24"/>
           <w:szCs w:val="24"/>
         </w:rPr>
-        <w:t xml:space="preserve">Dành cho những </w:t>
+        <w:t xml:space="preserve">Dành cho những người có nhu cầu </w:t>
       </w:r>
       <w:r>
         <w:rPr>
@@ -835,7 +853,7 @@
           <w:sz w:val="24"/>
           <w:szCs w:val="24"/>
         </w:rPr>
-        <w:t xml:space="preserve">người có nhu cầu </w:t>
+        <w:t>muốn học nấu ăn mà không có đủ thời gian hay điều kiện để tìm đến các trung tâm dạy nấu ăn hoặc các trường đào tạo đầu bếp chuyên nghiệp</w:t>
       </w:r>
       <w:r>
         <w:rPr>
@@ -843,7 +861,7 @@
           <w:sz w:val="24"/>
           <w:szCs w:val="24"/>
         </w:rPr>
-        <w:t>muốn học nấu ăn mà không có đủ thời gian hay điều kiện để tìm đến các trung tâm dạy nấu ăn hoặc các trường đào tạo đầu bếp chuyên nghiệp</w:t>
+        <w:t xml:space="preserve">. </w:t>
       </w:r>
       <w:r>
         <w:rPr>
@@ -851,7 +869,7 @@
           <w:sz w:val="24"/>
           <w:szCs w:val="24"/>
         </w:rPr>
-        <w:t xml:space="preserve">. </w:t>
+        <w:t>Website dạy nấu ăn trực tuyến</w:t>
       </w:r>
       <w:r>
         <w:rPr>
@@ -859,7 +877,7 @@
           <w:sz w:val="24"/>
           <w:szCs w:val="24"/>
         </w:rPr>
-        <w:t>Website dạy nấu ăn trực tuyến</w:t>
+        <w:t xml:space="preserve"> là nơi</w:t>
       </w:r>
       <w:r>
         <w:rPr>
@@ -867,7 +885,7 @@
           <w:sz w:val="24"/>
           <w:szCs w:val="24"/>
         </w:rPr>
-        <w:t xml:space="preserve"> là nơi</w:t>
+        <w:t xml:space="preserve"> giúp bạn thoả mãn niềm đam mê nấu nướng của mình với thời gian và chi phí hợp lý nhất</w:t>
       </w:r>
       <w:r>
         <w:rPr>
@@ -875,7 +893,7 @@
           <w:sz w:val="24"/>
           <w:szCs w:val="24"/>
         </w:rPr>
-        <w:t xml:space="preserve"> giúp bạn thoả mãn niềm đam mê nấu nướng của mình với thời gian và chi phí hợp lý nhất</w:t>
+        <w:t xml:space="preserve">. Không giống như các diễn đàn hay website </w:t>
       </w:r>
       <w:r>
         <w:rPr>
@@ -883,7 +901,7 @@
           <w:sz w:val="24"/>
           <w:szCs w:val="24"/>
         </w:rPr>
-        <w:t xml:space="preserve">. Không giống như các diễn đàn hay website </w:t>
+        <w:t>dạy nấu ăn</w:t>
       </w:r>
       <w:r>
         <w:rPr>
@@ -891,7 +909,7 @@
           <w:sz w:val="24"/>
           <w:szCs w:val="24"/>
         </w:rPr>
-        <w:t>dạy nấu ăn</w:t>
+        <w:t xml:space="preserve"> khác, </w:t>
       </w:r>
       <w:r>
         <w:rPr>
@@ -899,7 +917,7 @@
           <w:sz w:val="24"/>
           <w:szCs w:val="24"/>
         </w:rPr>
-        <w:t xml:space="preserve"> khác, </w:t>
+        <w:t>website</w:t>
       </w:r>
       <w:r>
         <w:rPr>
@@ -907,7 +925,7 @@
           <w:sz w:val="24"/>
           <w:szCs w:val="24"/>
         </w:rPr>
-        <w:t>website</w:t>
+        <w:t xml:space="preserve"> của chúng tôi </w:t>
       </w:r>
       <w:r>
         <w:rPr>
@@ -915,7 +933,7 @@
           <w:sz w:val="24"/>
           <w:szCs w:val="24"/>
         </w:rPr>
-        <w:t xml:space="preserve"> của chúng tôi </w:t>
+        <w:t>không những giúp bạn rèn các luyện kỹ nấu nướng</w:t>
       </w:r>
       <w:r>
         <w:rPr>
@@ -923,7 +941,7 @@
           <w:sz w:val="24"/>
           <w:szCs w:val="24"/>
         </w:rPr>
-        <w:t xml:space="preserve">không những giúp bạn </w:t>
+        <w:t xml:space="preserve"> một cách chuyên nghiệp nhất</w:t>
       </w:r>
       <w:r>
         <w:rPr>
@@ -931,7 +949,7 @@
           <w:sz w:val="24"/>
           <w:szCs w:val="24"/>
         </w:rPr>
-        <w:t xml:space="preserve">rèn </w:t>
+        <w:t>, giới thiệu các công thức nấu ăn hàng ngày mà còn giúp bạn</w:t>
       </w:r>
       <w:r>
         <w:rPr>
@@ -939,7 +957,7 @@
           <w:sz w:val="24"/>
           <w:szCs w:val="24"/>
         </w:rPr>
-        <w:t xml:space="preserve">các </w:t>
+        <w:t xml:space="preserve"> chia sẻ, giải đáp các thắc mắc cũng như</w:t>
       </w:r>
       <w:r>
         <w:rPr>
@@ -947,7 +965,7 @@
           <w:sz w:val="24"/>
           <w:szCs w:val="24"/>
         </w:rPr>
-        <w:t xml:space="preserve">luyện kỹ </w:t>
+        <w:t xml:space="preserve"> cập nhật những thông tin mới nhất về </w:t>
       </w:r>
       <w:r>
         <w:rPr>
@@ -955,7 +973,7 @@
           <w:sz w:val="24"/>
           <w:szCs w:val="24"/>
         </w:rPr>
-        <w:t>nấu nướng</w:t>
+        <w:t xml:space="preserve">xu hướng các </w:t>
       </w:r>
       <w:r>
         <w:rPr>
@@ -963,63 +981,7 @@
           <w:sz w:val="24"/>
           <w:szCs w:val="24"/>
         </w:rPr>
-        <w:t xml:space="preserve"> một cách chuyên nghiệp nhất</w:t>
-      </w:r>
-      <w:r>
-        <w:rPr>
-          <w:rFonts w:ascii="Tahoma" w:hAnsi="Tahoma" w:cs="Tahoma"/>
-          <w:sz w:val="24"/>
-          <w:szCs w:val="24"/>
-        </w:rPr>
-        <w:t xml:space="preserve">, giới thiệu các công thức nấu ăn hàng ngày mà còn </w:t>
-      </w:r>
-      <w:r>
-        <w:rPr>
-          <w:rFonts w:ascii="Tahoma" w:hAnsi="Tahoma" w:cs="Tahoma"/>
-          <w:sz w:val="24"/>
-          <w:szCs w:val="24"/>
-        </w:rPr>
-        <w:t>giúp bạn</w:t>
-      </w:r>
-      <w:r>
-        <w:rPr>
-          <w:rFonts w:ascii="Tahoma" w:hAnsi="Tahoma" w:cs="Tahoma"/>
-          <w:sz w:val="24"/>
-          <w:szCs w:val="24"/>
-        </w:rPr>
-        <w:t xml:space="preserve"> chia sẻ, giải đáp các thắc mắc cũng như</w:t>
-      </w:r>
-      <w:r>
-        <w:rPr>
-          <w:rFonts w:ascii="Tahoma" w:hAnsi="Tahoma" w:cs="Tahoma"/>
-          <w:sz w:val="24"/>
-          <w:szCs w:val="24"/>
-        </w:rPr>
-        <w:t xml:space="preserve"> cập nhật những thông tin mới nhất về </w:t>
-      </w:r>
-      <w:r>
-        <w:rPr>
-          <w:rFonts w:ascii="Tahoma" w:hAnsi="Tahoma" w:cs="Tahoma"/>
-          <w:sz w:val="24"/>
-          <w:szCs w:val="24"/>
-        </w:rPr>
-        <w:t xml:space="preserve">xu hướng các </w:t>
-      </w:r>
-      <w:r>
-        <w:rPr>
-          <w:rFonts w:ascii="Tahoma" w:hAnsi="Tahoma" w:cs="Tahoma"/>
-          <w:sz w:val="24"/>
-          <w:szCs w:val="24"/>
-        </w:rPr>
-        <w:t>nền ẩm thực trên thế giớ</w:t>
-      </w:r>
-      <w:r>
-        <w:rPr>
-          <w:rFonts w:ascii="Tahoma" w:hAnsi="Tahoma" w:cs="Tahoma"/>
-          <w:sz w:val="24"/>
-          <w:szCs w:val="24"/>
-        </w:rPr>
-        <w:t>i.</w:t>
+        <w:t>nền ẩm thực trên thế giới.</w:t>
       </w:r>
     </w:p>
     <w:p>
@@ -1217,13 +1179,7 @@
         <w:rPr>
           <w:rFonts w:ascii="Tahoma" w:hAnsi="Tahoma" w:cs="Tahoma"/>
         </w:rPr>
-        <w:t xml:space="preserve">chủ đề. </w:t>
-      </w:r>
-      <w:r>
-        <w:rPr>
-          <w:rFonts w:ascii="Tahoma" w:hAnsi="Tahoma" w:cs="Tahoma"/>
-        </w:rPr>
-        <w:t>Gợi ý các khóa học nổi bật nhấ</w:t>
+        <w:t>chủ đề. Gợi ý các khóa học nổi bật nhấ</w:t>
       </w:r>
       <w:r>
         <w:rPr>
@@ -1415,10 +1371,7 @@
         <w:t>Kết quả phỏng vấn</w:t>
       </w:r>
     </w:p>
-    <w:p>
-      <w:bookmarkStart w:id="0" w:name="_GoBack"/>
-      <w:bookmarkEnd w:id="0"/>
-    </w:p>
+    <w:p/>
     <w:sectPr>
       <w:headerReference w:type="default" r:id="rId8"/>
       <w:footerReference w:type="default" r:id="rId9"/>
@@ -6799,7 +6752,7 @@
 </file>
 
 <file path=customXml/itemProps1.xml><?xml version="1.0" encoding="utf-8"?>
-<ds:datastoreItem xmlns:ds="http://schemas.openxmlformats.org/officeDocument/2006/customXml" ds:itemID="{7DC32D7B-8AD9-4DD0-B6F9-D2803A3ACAB8}">
+<ds:datastoreItem xmlns:ds="http://schemas.openxmlformats.org/officeDocument/2006/customXml" ds:itemID="{0EF59F87-D022-492B-8045-0AD51C64384E}">
   <ds:schemaRefs>
     <ds:schemaRef ds:uri="http://schemas.openxmlformats.org/officeDocument/2006/bibliography"/>
   </ds:schemaRefs>

</xml_diff>